<commit_message>
Final updates to manual after testing.
</commit_message>
<xml_diff>
--- a/docs/manual.docx
+++ b/docs/manual.docx
@@ -401,6 +401,13 @@
         <w:lastRenderedPageBreak/>
         <w:t>Normal Use</w:t>
       </w:r>
+    </w:p>
+    <w:p>
+      <w:r>
+        <w:t>FlatCaptureNow does not control your camera’s cooling circuitry.  Your camera should be on, with the temperature regulation set and stable at the temperature desired for your flats.</w:t>
+      </w:r>
+      <w:bookmarkStart w:id="0" w:name="_GoBack"/>
+      <w:bookmarkEnd w:id="0"/>
     </w:p>
     <w:tbl>
       <w:tblPr>
@@ -1298,7 +1305,6 @@
           <w:lang w:val="en-US"/>
         </w:rPr>
       </w:pPr>
-      <w:bookmarkStart w:id="0" w:name="_GoBack"/>
       <w:r>
         <w:rPr>
           <w:noProof/>
@@ -1369,7 +1375,6 @@
           </wp:anchor>
         </w:drawing>
       </w:r>
-      <w:bookmarkEnd w:id="0"/>
       <w:r>
         <w:rPr>
           <w:color w:val="000000" w:themeColor="text1"/>

</xml_diff>